<commit_message>
Optional class flatMap method
</commit_message>
<xml_diff>
--- a/Functional Programming In Java/26. Avoid Null Pointer Exception Using Optional Class/26. Optional class flatMap() method.docx
+++ b/Functional Programming In Java/26. Avoid Null Pointer Exception Using Optional Class/26. Optional class flatMap() method.docx
@@ -7,7 +7,6 @@
         <w:spacing w:after="0"/>
         <w:jc w:val="both"/>
       </w:pPr>
-      <w:bookmarkStart w:id="0" w:name="_GoBack"/>
       <w:r>
         <w:t xml:space="preserve">Optional class </w:t>
       </w:r>
@@ -418,6 +417,8 @@
       <w:r>
         <w:t>) method.</w:t>
       </w:r>
+      <w:bookmarkStart w:id="0" w:name="_GoBack"/>
+      <w:bookmarkEnd w:id="0"/>
     </w:p>
     <w:p>
       <w:pPr>
@@ -1379,7 +1380,6 @@
         <w:autoSpaceDN w:val="0"/>
         <w:adjustRightInd w:val="0"/>
         <w:spacing w:after="0" w:line="240" w:lineRule="auto"/>
-        <w:jc w:val="both"/>
         <w:rPr>
           <w:rFonts w:ascii="Consolas" w:hAnsi="Consolas" w:cs="Consolas"/>
         </w:rPr>
@@ -1517,7 +1517,6 @@
         <w:autoSpaceDN w:val="0"/>
         <w:adjustRightInd w:val="0"/>
         <w:spacing w:after="0" w:line="240" w:lineRule="auto"/>
-        <w:jc w:val="both"/>
         <w:rPr>
           <w:rFonts w:ascii="Consolas" w:hAnsi="Consolas" w:cs="Consolas"/>
         </w:rPr>
@@ -1617,7 +1616,6 @@
         <w:t>));</w:t>
       </w:r>
     </w:p>
-    <w:bookmarkEnd w:id="0"/>
     <w:p>
       <w:pPr>
         <w:autoSpaceDE w:val="0"/>

</xml_diff>